<commit_message>
Update model recommendations document
</commit_message>
<xml_diff>
--- a/model_recommendations.docx
+++ b/model_recommendations.docx
@@ -5,6 +5,7 @@
     <w:p>
       <w:pPr>
         <w:pStyle w:val="Title"/>
+        <w:spacing w:line="276" w:lineRule="auto"/>
       </w:pPr>
       <w:r>
         <w:t>Model Performance Analysis and Recommendations</w:t>
@@ -150,11 +151,9 @@
             <w:tcW w:w="2652" w:type="dxa"/>
           </w:tcPr>
           <w:p>
-            <w:proofErr w:type="spellStart"/>
             <w:r>
               <w:t>ZFNet</w:t>
             </w:r>
-            <w:proofErr w:type="spellEnd"/>
           </w:p>
         </w:tc>
         <w:tc>
@@ -184,11 +183,9 @@
             <w:tcW w:w="2652" w:type="dxa"/>
           </w:tcPr>
           <w:p>
-            <w:proofErr w:type="spellStart"/>
             <w:r>
               <w:t>FractalNet</w:t>
             </w:r>
-            <w:proofErr w:type="spellEnd"/>
           </w:p>
         </w:tc>
         <w:tc>
@@ -310,7 +307,6 @@
       <w:r>
         <w:t xml:space="preserve">The model with the lowest MAE is </w:t>
       </w:r>
-      <w:proofErr w:type="spellStart"/>
       <w:r>
         <w:rPr>
           <w:b/>
@@ -318,7 +314,6 @@
         </w:rPr>
         <w:t>ZFNet</w:t>
       </w:r>
-      <w:proofErr w:type="spellEnd"/>
       <w:r>
         <w:t xml:space="preserve"> with an MAE of 82418.45. This suggests it has the smallest average prediction error.</w:t>
       </w:r>
@@ -337,7 +332,6 @@
       <w:r>
         <w:t xml:space="preserve"> for its superior R², or </w:t>
       </w:r>
-      <w:proofErr w:type="spellStart"/>
       <w:r>
         <w:rPr>
           <w:b/>
@@ -345,7 +339,6 @@
         </w:rPr>
         <w:t>ZFNet</w:t>
       </w:r>
-      <w:proofErr w:type="spellEnd"/>
       <w:r>
         <w:t xml:space="preserve"> for its lower MAE, depending on the specific use case priorities.</w:t>
       </w:r>
@@ -355,6 +348,45 @@
         <w:t xml:space="preserve">All models show improvement over their baselines, indicating the multimodal approach adds value. </w:t>
       </w:r>
     </w:p>
+    <w:p>
+      <w:pPr>
+        <w:rPr>
+          <w:rFonts w:asciiTheme="majorHAnsi" w:eastAsiaTheme="majorEastAsia" w:hAnsiTheme="majorHAnsi" w:cstheme="majorBidi"/>
+          <w:b/>
+          <w:bCs/>
+          <w:color w:val="365F91" w:themeColor="accent1" w:themeShade="BF"/>
+          <w:sz w:val="28"/>
+          <w:szCs w:val="28"/>
+        </w:rPr>
+      </w:pPr>
+      <w:r>
+        <w:rPr>
+          <w:rFonts w:asciiTheme="majorHAnsi" w:eastAsiaTheme="majorEastAsia" w:hAnsiTheme="majorHAnsi" w:cstheme="majorBidi"/>
+          <w:b/>
+          <w:bCs/>
+          <w:color w:val="365F91" w:themeColor="accent1" w:themeShade="BF"/>
+          <w:sz w:val="28"/>
+          <w:szCs w:val="28"/>
+        </w:rPr>
+        <w:t>Data Handling</w:t>
+      </w:r>
+    </w:p>
+    <w:p>
+      <w:r>
+        <w:t>Cleaning where the area of building was greater than the land area by swapping the values.</w:t>
+      </w:r>
+    </w:p>
+    <w:p>
+      <w:r>
+        <w:t>Deleted rows with no land area and price</w:t>
+      </w:r>
+    </w:p>
+    <w:p>
+      <w:r>
+        <w:t>Deleted unnecessary columns</w:t>
+      </w:r>
+    </w:p>
+    <w:p/>
     <w:sectPr>
       <w:pgSz w:w="12240" w:h="15840"/>
       <w:pgMar w:top="1440" w:right="1800" w:bottom="1440" w:left="1800" w:header="720" w:footer="720" w:gutter="0"/>

</xml_diff>